<commit_message>
BILL PRINTING WORKING BATCH/SINGLE
</commit_message>
<xml_diff>
--- a/generated_bill.docx
+++ b/generated_bill.docx
@@ -46,7 +46,7 @@
           </w:tcPr>
           <w:p>
             <w:r>
-              <w:t>Kyla, Jhan</w:t>
+              <w:t>Smith, Jane</w:t>
             </w:r>
           </w:p>
         </w:tc>
@@ -56,7 +56,7 @@
           </w:tcPr>
           <w:p>
             <w:r>
-              <w:t>Tapun, Dalaguete</w:t>
+              <w:t>456 Market Road</w:t>
             </w:r>
           </w:p>
         </w:tc>
@@ -68,7 +68,7 @@
           </w:tcPr>
           <w:p>
             <w:r>
-              <w:t>Account No. : 00016</w:t>
+              <w:t>Account No. : None</w:t>
             </w:r>
           </w:p>
         </w:tc>
@@ -78,7 +78,7 @@
           </w:tcPr>
           <w:p>
             <w:r>
-              <w:t>Bill No. 00009</w:t>
+              <w:t>Bill No. 00007</w:t>
             </w:r>
           </w:p>
         </w:tc>
@@ -108,7 +108,7 @@
           </w:tcPr>
           <w:p>
             <w:r>
-              <w:t>2025-06-26</w:t>
+              <w:t>2025-06-10</w:t>
             </w:r>
           </w:p>
         </w:tc>
@@ -226,7 +226,7 @@
           </w:tcPr>
           <w:p>
             <w:r>
-              <w:t>2025-06-04</w:t>
+              <w:t>2025-06-05</w:t>
             </w:r>
           </w:p>
         </w:tc>
@@ -236,7 +236,7 @@
           </w:tcPr>
           <w:p>
             <w:r>
-              <w:t>200.0</w:t>
+              <w:t>210.0</w:t>
             </w:r>
           </w:p>
         </w:tc>
@@ -246,7 +246,7 @@
           </w:tcPr>
           <w:p>
             <w:r>
-              <w:t>210.0</w:t>
+              <w:t>220.0</w:t>
             </w:r>
           </w:p>
         </w:tc>
@@ -1122,7 +1122,7 @@
           </w:tcPr>
           <w:p>
             <w:r>
-              <w:t>Kyla, Jhan</w:t>
+              <w:t>Smith, Jane</w:t>
             </w:r>
           </w:p>
         </w:tc>
@@ -1132,7 +1132,7 @@
           </w:tcPr>
           <w:p>
             <w:r>
-              <w:t>Tapun, Dalaguete</w:t>
+              <w:t>456 Market Road</w:t>
             </w:r>
           </w:p>
         </w:tc>
@@ -1144,7 +1144,7 @@
           </w:tcPr>
           <w:p>
             <w:r>
-              <w:t>Account No. : 00016</w:t>
+              <w:t>Account No. : None</w:t>
             </w:r>
           </w:p>
         </w:tc>
@@ -1154,7 +1154,7 @@
           </w:tcPr>
           <w:p>
             <w:r>
-              <w:t>Bill No. 00009</w:t>
+              <w:t>Bill No. 00007</w:t>
             </w:r>
           </w:p>
         </w:tc>
@@ -1184,7 +1184,7 @@
           </w:tcPr>
           <w:p>
             <w:r>
-              <w:t>2025-06-26</w:t>
+              <w:t>2025-06-10</w:t>
             </w:r>
           </w:p>
         </w:tc>
@@ -1302,7 +1302,7 @@
           </w:tcPr>
           <w:p>
             <w:r>
-              <w:t>2025-06-04</w:t>
+              <w:t>2025-06-05</w:t>
             </w:r>
           </w:p>
         </w:tc>
@@ -1312,7 +1312,7 @@
           </w:tcPr>
           <w:p>
             <w:r>
-              <w:t>200.0</w:t>
+              <w:t>210.0</w:t>
             </w:r>
           </w:p>
         </w:tc>
@@ -1322,7 +1322,7 @@
           </w:tcPr>
           <w:p>
             <w:r>
-              <w:t>210.0</w:t>
+              <w:t>220.0</w:t>
             </w:r>
           </w:p>
         </w:tc>

</xml_diff>